<commit_message>
debug ALS rope problem. add new scene ALS rope is impossible. So I changed NO_ALS scene. Active "Is Kinematic"
</commit_message>
<xml_diff>
--- a/Assets/FiloCables/Filo quick manual(번역).docx
+++ b/Assets/FiloCables/Filo quick manual(번역).docx
@@ -1,6 +1,6 @@
 
 <file path=word/document.xml><?xml version="1.0" encoding="utf-8"?>
-<w:document xmlns:wpc="http://schemas.microsoft.com/office/word/2010/wordprocessingCanvas" xmlns:cx="http://schemas.microsoft.com/office/drawing/2014/chartex" xmlns:cx1="http://schemas.microsoft.com/office/drawing/2015/9/8/chartex" xmlns:cx2="http://schemas.microsoft.com/office/drawing/2015/10/21/chartex" xmlns:cx3="http://schemas.microsoft.com/office/drawing/2016/5/9/chartex" xmlns:cx4="http://schemas.microsoft.com/office/drawing/2016/5/10/chartex" xmlns:cx5="http://schemas.microsoft.com/office/drawing/2016/5/11/chartex" xmlns:cx6="http://schemas.microsoft.com/office/drawing/2016/5/12/chartex" xmlns:cx7="http://schemas.microsoft.com/office/drawing/2016/5/13/chartex" xmlns:cx8="http://schemas.microsoft.com/office/drawing/2016/5/14/chartex" xmlns:mc="http://schemas.openxmlformats.org/markup-compatibility/2006" xmlns:aink="http://schemas.microsoft.com/office/drawing/2016/ink" xmlns:am3d="http://schemas.microsoft.com/office/drawing/2017/model3d" xmlns:o="urn:schemas-microsoft-com:office:office" xmlns:r="http://schemas.openxmlformats.org/officeDocument/2006/relationships" xmlns:m="http://schemas.openxmlformats.org/officeDocument/2006/math" xmlns:v="urn:schemas-microsoft-com:vml" xmlns:wp14="http://schemas.microsoft.com/office/word/2010/wordprocessingDrawing" xmlns:wp="http://schemas.openxmlformats.org/drawingml/2006/wordprocessingDrawing" xmlns:w10="urn:schemas-microsoft-com:office:word" xmlns:w="http://schemas.openxmlformats.org/wordprocessingml/2006/main" xmlns:w14="http://schemas.microsoft.com/office/word/2010/wordml" xmlns:w15="http://schemas.microsoft.com/office/word/2012/wordml" xmlns:w16cex="http://schemas.microsoft.com/office/word/2018/wordml/cex" xmlns:w16cid="http://schemas.microsoft.com/office/word/2016/wordml/cid" xmlns:w16="http://schemas.microsoft.com/office/word/2018/wordml" xmlns:w16sdtdh="http://schemas.microsoft.com/office/word/2020/wordml/sdtdatahash" xmlns:w16se="http://schemas.microsoft.com/office/word/2015/wordml/symex" xmlns:wpg="http://schemas.microsoft.com/office/word/2010/wordprocessingGroup" xmlns:wpi="http://schemas.microsoft.com/office/word/2010/wordprocessingInk" xmlns:wne="http://schemas.microsoft.com/office/word/2006/wordml" xmlns:wps="http://schemas.microsoft.com/office/word/2010/wordprocessingShape" mc:Ignorable="w14 w15 w16se w16cid w16 w16cex w16sdtdh wp14">
+<w:document xmlns:wpc="http://schemas.microsoft.com/office/word/2010/wordprocessingCanvas" xmlns:cx="http://schemas.microsoft.com/office/drawing/2014/chartex" xmlns:cx1="http://schemas.microsoft.com/office/drawing/2015/9/8/chartex" xmlns:cx2="http://schemas.microsoft.com/office/drawing/2015/10/21/chartex" xmlns:cx3="http://schemas.microsoft.com/office/drawing/2016/5/9/chartex" xmlns:cx4="http://schemas.microsoft.com/office/drawing/2016/5/10/chartex" xmlns:cx5="http://schemas.microsoft.com/office/drawing/2016/5/11/chartex" xmlns:cx6="http://schemas.microsoft.com/office/drawing/2016/5/12/chartex" xmlns:cx7="http://schemas.microsoft.com/office/drawing/2016/5/13/chartex" xmlns:cx8="http://schemas.microsoft.com/office/drawing/2016/5/14/chartex" xmlns:mc="http://schemas.openxmlformats.org/markup-compatibility/2006" xmlns:aink="http://schemas.microsoft.com/office/drawing/2016/ink" xmlns:am3d="http://schemas.microsoft.com/office/drawing/2017/model3d" xmlns:o="urn:schemas-microsoft-com:office:office" xmlns:r="http://schemas.openxmlformats.org/officeDocument/2006/relationships" xmlns:m="http://schemas.openxmlformats.org/officeDocument/2006/math" xmlns:v="urn:schemas-microsoft-com:vml" xmlns:wp14="http://schemas.microsoft.com/office/word/2010/wordprocessingDrawing" xmlns:wp="http://schemas.openxmlformats.org/drawingml/2006/wordprocessingDrawing" xmlns:w10="urn:schemas-microsoft-com:office:word" xmlns:w="http://schemas.openxmlformats.org/wordprocessingml/2006/main" xmlns:w14="http://schemas.microsoft.com/office/word/2010/wordml" xmlns:w15="http://schemas.microsoft.com/office/word/2012/wordml" xmlns:w16cex="http://schemas.microsoft.com/office/word/2018/wordml/cex" xmlns:w16cid="http://schemas.microsoft.com/office/word/2016/wordml/cid" xmlns:w16="http://schemas.microsoft.com/office/word/2018/wordml" xmlns:w16se="http://schemas.microsoft.com/office/word/2015/wordml/symex" xmlns:wpg="http://schemas.microsoft.com/office/word/2010/wordprocessingGroup" xmlns:wpi="http://schemas.microsoft.com/office/word/2010/wordprocessingInk" xmlns:wne="http://schemas.microsoft.com/office/word/2006/wordml" xmlns:wps="http://schemas.microsoft.com/office/word/2010/wordprocessingShape" mc:Ignorable="w14 w15 w16se w16cid w16 w16cex wp14">
   <w:body>
     <w:p>
       <w:r>
@@ -1441,7 +1441,6 @@
         </w:rPr>
         <w:t xml:space="preserve"> </w:t>
       </w:r>
-      <w:proofErr w:type="spellStart"/>
       <w:r>
         <w:rPr>
           <w:rFonts w:ascii="Helvetica" w:hAnsi="Helvetica" w:cs="Helvetica"/>
@@ -1452,7 +1451,6 @@
         </w:rPr>
         <w:t>시뮬레이션하는</w:t>
       </w:r>
-      <w:proofErr w:type="spellEnd"/>
       <w:r>
         <w:rPr>
           <w:rFonts w:ascii="Helvetica" w:hAnsi="Helvetica" w:cs="Helvetica"/>
@@ -1785,33 +1783,33 @@
       </w:r>
       <w:r>
         <w:rPr>
-          <w:rFonts w:ascii="Helvetica" w:hAnsi="Helvetica" w:cs="Helvetica"/>
-          <w:color w:val="000000"/>
-          <w:sz w:val="27"/>
-          <w:szCs w:val="27"/>
-          <w:shd w:val="clear" w:color="auto" w:fill="FDFDFD"/>
-        </w:rPr>
-        <w:t>필로는</w:t>
-      </w:r>
-      <w:r>
-        <w:rPr>
-          <w:rFonts w:ascii="Helvetica" w:hAnsi="Helvetica" w:cs="Helvetica"/>
-          <w:color w:val="000000"/>
-          <w:sz w:val="27"/>
-          <w:szCs w:val="27"/>
-          <w:shd w:val="clear" w:color="auto" w:fill="FDFDFD"/>
-        </w:rPr>
-        <w:t xml:space="preserve"> </w:t>
-      </w:r>
-      <w:r>
-        <w:rPr>
-          <w:rFonts w:ascii="Helvetica" w:hAnsi="Helvetica" w:cs="Helvetica"/>
-          <w:color w:val="000000"/>
-          <w:sz w:val="27"/>
-          <w:szCs w:val="27"/>
-          <w:shd w:val="clear" w:color="auto" w:fill="FDFDFD"/>
-        </w:rPr>
-        <w:t>번개처럼</w:t>
+          <w:rFonts w:ascii="Helvetica" w:hAnsi="Helvetica" w:cs="Helvetica" w:hint="eastAsia"/>
+          <w:color w:val="000000"/>
+          <w:sz w:val="27"/>
+          <w:szCs w:val="27"/>
+          <w:shd w:val="clear" w:color="auto" w:fill="FDFDFD"/>
+        </w:rPr>
+        <w:t>F</w:t>
+      </w:r>
+      <w:r>
+        <w:rPr>
+          <w:rFonts w:ascii="Helvetica" w:hAnsi="Helvetica" w:cs="Helvetica"/>
+          <w:color w:val="000000"/>
+          <w:sz w:val="27"/>
+          <w:szCs w:val="27"/>
+          <w:shd w:val="clear" w:color="auto" w:fill="FDFDFD"/>
+        </w:rPr>
+        <w:t>ilo</w:t>
+      </w:r>
+      <w:r>
+        <w:rPr>
+          <w:rFonts w:ascii="Helvetica" w:hAnsi="Helvetica" w:cs="Helvetica"/>
+          <w:color w:val="000000"/>
+          <w:sz w:val="27"/>
+          <w:szCs w:val="27"/>
+          <w:shd w:val="clear" w:color="auto" w:fill="FDFDFD"/>
+        </w:rPr>
+        <w:t>는</w:t>
       </w:r>
       <w:r>
         <w:rPr>
@@ -3509,7 +3507,6 @@
         </w:rPr>
         <w:t xml:space="preserve"> </w:t>
       </w:r>
-      <w:proofErr w:type="spellStart"/>
       <w:r>
         <w:rPr>
           <w:rFonts w:ascii="Helvetica" w:hAnsi="Helvetica" w:cs="Helvetica"/>
@@ -3520,7 +3517,6 @@
         </w:rPr>
         <w:t>시뮬레이션할</w:t>
       </w:r>
-      <w:proofErr w:type="spellEnd"/>
       <w:r>
         <w:rPr>
           <w:rFonts w:ascii="Helvetica" w:hAnsi="Helvetica" w:cs="Helvetica"/>
@@ -4008,7 +4004,6 @@
         </w:rPr>
         <w:t xml:space="preserve"> </w:t>
       </w:r>
-      <w:proofErr w:type="spellStart"/>
       <w:r>
         <w:rPr>
           <w:rFonts w:ascii="Helvetica" w:hAnsi="Helvetica" w:cs="Helvetica"/>
@@ -4019,7 +4014,6 @@
         </w:rPr>
         <w:t>지오메트리와</w:t>
       </w:r>
-      <w:proofErr w:type="spellEnd"/>
       <w:r>
         <w:rPr>
           <w:rFonts w:ascii="Helvetica" w:hAnsi="Helvetica" w:cs="Helvetica"/>
@@ -4115,7 +4109,6 @@
           <w:szCs w:val="27"/>
           <w:shd w:val="clear" w:color="auto" w:fill="FDFDFD"/>
         </w:rPr>
-        <w:lastRenderedPageBreak/>
         <w:t>케이블은</w:t>
       </w:r>
       <w:r>
@@ -4293,6 +4286,7 @@
           <w:szCs w:val="27"/>
           <w:shd w:val="clear" w:color="auto" w:fill="FDFDFD"/>
         </w:rPr>
+        <w:lastRenderedPageBreak/>
         <w:t>케이블은</w:t>
       </w:r>
       <w:r>
@@ -4542,7 +4536,6 @@
         </w:rPr>
         <w:t xml:space="preserve"> </w:t>
       </w:r>
-      <w:proofErr w:type="spellStart"/>
       <w:r>
         <w:rPr>
           <w:rFonts w:ascii="Helvetica" w:hAnsi="Helvetica" w:cs="Helvetica"/>
@@ -4553,7 +4546,6 @@
         </w:rPr>
         <w:t>시뮬레이션할</w:t>
       </w:r>
-      <w:proofErr w:type="spellEnd"/>
       <w:r>
         <w:rPr>
           <w:rFonts w:ascii="Helvetica" w:hAnsi="Helvetica" w:cs="Helvetica"/>
@@ -7205,7 +7197,6 @@
         </w:rPr>
         <w:t xml:space="preserve"> </w:t>
       </w:r>
-      <w:proofErr w:type="spellStart"/>
       <w:r>
         <w:rPr>
           <w:rFonts w:ascii="Helvetica" w:hAnsi="Helvetica" w:cs="Helvetica"/>
@@ -7216,7 +7207,6 @@
         </w:rPr>
         <w:t>부비동선을</w:t>
       </w:r>
-      <w:proofErr w:type="spellEnd"/>
       <w:r>
         <w:rPr>
           <w:rFonts w:ascii="Helvetica" w:hAnsi="Helvetica" w:cs="Helvetica"/>
@@ -8120,20 +8110,8 @@
           <w:szCs w:val="27"/>
           <w:shd w:val="clear" w:color="auto" w:fill="FDFDFD"/>
         </w:rPr>
-        <w:t xml:space="preserve"> </w:t>
-      </w:r>
-      <w:proofErr w:type="spellStart"/>
-      <w:r>
-        <w:rPr>
-          <w:rFonts w:ascii="Helvetica" w:hAnsi="Helvetica" w:cs="Helvetica"/>
-          <w:color w:val="000000"/>
-          <w:sz w:val="27"/>
-          <w:szCs w:val="27"/>
-          <w:shd w:val="clear" w:color="auto" w:fill="FDFDFD"/>
-        </w:rPr>
-        <w:t>GameObject</w:t>
-      </w:r>
-      <w:proofErr w:type="spellEnd"/>
+        <w:t xml:space="preserve"> GameObject</w:t>
+      </w:r>
       <w:r>
         <w:rPr>
           <w:rFonts w:ascii="Helvetica" w:hAnsi="Helvetica" w:cs="Helvetica"/>
@@ -8231,7 +8209,6 @@
         </w:rPr>
         <w:t>“</w:t>
       </w:r>
-      <w:proofErr w:type="spellStart"/>
       <w:r>
         <w:rPr>
           <w:rFonts w:ascii="MentoneSemiBold" w:eastAsia="MentoneSemiBold" w:cs="MentoneSemiBold"/>
@@ -8242,20 +8219,7 @@
           <w:sz w:val="24"/>
           <w:szCs w:val="24"/>
         </w:rPr>
-        <w:t>GameObject</w:t>
-      </w:r>
-      <w:proofErr w:type="spellEnd"/>
-      <w:r>
-        <w:rPr>
-          <w:rFonts w:ascii="MentoneSemiBold" w:eastAsia="MentoneSemiBold" w:cs="MentoneSemiBold"/>
-          <w:b/>
-          <w:bCs/>
-          <w:color w:val="FF3300"/>
-          <w:kern w:val="0"/>
-          <w:sz w:val="24"/>
-          <w:szCs w:val="24"/>
-        </w:rPr>
-        <w:t>--&gt;Filo Cables--&gt;Cable Solver</w:t>
+        <w:t>GameObject--&gt;Filo Cables--&gt;Cable Solver</w:t>
       </w:r>
       <w:r>
         <w:rPr>
@@ -9100,29 +9064,7 @@
           <w:szCs w:val="27"/>
           <w:shd w:val="clear" w:color="auto" w:fill="FDFDFD"/>
         </w:rPr>
-        <w:t xml:space="preserve"> </w:t>
-      </w:r>
-      <w:proofErr w:type="spellStart"/>
-      <w:r>
-        <w:rPr>
-          <w:rFonts w:ascii="Helvetica" w:hAnsi="Helvetica" w:cs="Helvetica"/>
-          <w:color w:val="000000"/>
-          <w:sz w:val="27"/>
-          <w:szCs w:val="27"/>
-          <w:shd w:val="clear" w:color="auto" w:fill="FDFDFD"/>
-        </w:rPr>
-        <w:t>Ridbody</w:t>
-      </w:r>
-      <w:proofErr w:type="spellEnd"/>
-      <w:r>
-        <w:rPr>
-          <w:rFonts w:ascii="Helvetica" w:hAnsi="Helvetica" w:cs="Helvetica"/>
-          <w:color w:val="000000"/>
-          <w:sz w:val="27"/>
-          <w:szCs w:val="27"/>
-          <w:shd w:val="clear" w:color="auto" w:fill="FDFDFD"/>
-        </w:rPr>
-        <w:t xml:space="preserve"> </w:t>
+        <w:t xml:space="preserve"> Ridbody </w:t>
       </w:r>
       <w:r>
         <w:rPr>
@@ -9474,7 +9416,6 @@
         </w:rPr>
         <w:t xml:space="preserve"> </w:t>
       </w:r>
-      <w:proofErr w:type="spellStart"/>
       <w:r>
         <w:rPr>
           <w:rFonts w:ascii="Helvetica" w:hAnsi="Helvetica" w:cs="Helvetica"/>
@@ -9485,7 +9426,6 @@
         </w:rPr>
         <w:t>폴드아웃에서</w:t>
       </w:r>
-      <w:proofErr w:type="spellEnd"/>
       <w:r>
         <w:rPr>
           <w:rFonts w:ascii="Helvetica" w:hAnsi="Helvetica" w:cs="Helvetica"/>
@@ -9526,7 +9466,6 @@
         </w:rPr>
         <w:t xml:space="preserve"> </w:t>
       </w:r>
-      <w:proofErr w:type="spellStart"/>
       <w:r>
         <w:rPr>
           <w:rFonts w:ascii="Helvetica" w:hAnsi="Helvetica" w:cs="Helvetica"/>
@@ -9537,7 +9476,6 @@
         </w:rPr>
         <w:t>시뮬레이션할</w:t>
       </w:r>
-      <w:proofErr w:type="spellEnd"/>
       <w:r>
         <w:rPr>
           <w:rFonts w:ascii="Helvetica" w:hAnsi="Helvetica" w:cs="Helvetica"/>
@@ -10208,7 +10146,6 @@
         </w:rPr>
         <w:t xml:space="preserve"> </w:t>
       </w:r>
-      <w:proofErr w:type="spellStart"/>
       <w:r>
         <w:rPr>
           <w:rFonts w:ascii="Helvetica" w:hAnsi="Helvetica" w:cs="Helvetica"/>
@@ -10219,60 +10156,15 @@
         </w:rPr>
         <w:t>자체에서요</w:t>
       </w:r>
-      <w:proofErr w:type="spellEnd"/>
-      <w:r>
-        <w:rPr>
-          <w:rFonts w:ascii="Helvetica" w:hAnsi="Helvetica" w:cs="Helvetica"/>
-          <w:color w:val="000000"/>
-          <w:sz w:val="27"/>
-          <w:szCs w:val="27"/>
-          <w:shd w:val="clear" w:color="auto" w:fill="FDFDFD"/>
-        </w:rPr>
-        <w:t>. '</w:t>
-      </w:r>
-      <w:proofErr w:type="spellStart"/>
-      <w:r>
-        <w:rPr>
-          <w:rFonts w:ascii="Helvetica" w:hAnsi="Helvetica" w:cs="Helvetica"/>
-          <w:color w:val="000000"/>
-          <w:sz w:val="27"/>
-          <w:szCs w:val="27"/>
-          <w:shd w:val="clear" w:color="auto" w:fill="FDFDFD"/>
-        </w:rPr>
-        <w:t>GameObject</w:t>
-      </w:r>
-      <w:proofErr w:type="spellEnd"/>
-      <w:r>
-        <w:rPr>
-          <w:rFonts w:ascii="Helvetica" w:hAnsi="Helvetica" w:cs="Helvetica"/>
-          <w:color w:val="000000"/>
-          <w:sz w:val="27"/>
-          <w:szCs w:val="27"/>
-          <w:shd w:val="clear" w:color="auto" w:fill="FDFDFD"/>
-        </w:rPr>
-        <w:t>--&gt;</w:t>
-      </w:r>
-      <w:proofErr w:type="spellStart"/>
-      <w:r>
-        <w:rPr>
-          <w:rFonts w:ascii="Helvetica" w:hAnsi="Helvetica" w:cs="Helvetica"/>
-          <w:color w:val="000000"/>
-          <w:sz w:val="27"/>
-          <w:szCs w:val="27"/>
-          <w:shd w:val="clear" w:color="auto" w:fill="FDFDFD"/>
-        </w:rPr>
-        <w:t>FiloCables</w:t>
-      </w:r>
-      <w:proofErr w:type="spellEnd"/>
-      <w:r>
-        <w:rPr>
-          <w:rFonts w:ascii="Helvetica" w:hAnsi="Helvetica" w:cs="Helvetica"/>
-          <w:color w:val="000000"/>
-          <w:sz w:val="27"/>
-          <w:szCs w:val="27"/>
-          <w:shd w:val="clear" w:color="auto" w:fill="FDFDFD"/>
-        </w:rPr>
-        <w:t>--&gt;</w:t>
+      <w:r>
+        <w:rPr>
+          <w:rFonts w:ascii="Helvetica" w:hAnsi="Helvetica" w:cs="Helvetica"/>
+          <w:color w:val="000000"/>
+          <w:sz w:val="27"/>
+          <w:szCs w:val="27"/>
+          <w:shd w:val="clear" w:color="auto" w:fill="FDFDFD"/>
+        </w:rPr>
+        <w:t>. 'GameObject--&gt;FiloCables--&gt;</w:t>
       </w:r>
       <w:r>
         <w:rPr>
@@ -10352,29 +10244,7 @@
           <w:szCs w:val="27"/>
           <w:shd w:val="clear" w:color="auto" w:fill="FDFDFD"/>
         </w:rPr>
-        <w:t xml:space="preserve"> </w:t>
-      </w:r>
-      <w:proofErr w:type="spellStart"/>
-      <w:r>
-        <w:rPr>
-          <w:rFonts w:ascii="Helvetica" w:hAnsi="Helvetica" w:cs="Helvetica"/>
-          <w:color w:val="000000"/>
-          <w:sz w:val="27"/>
-          <w:szCs w:val="27"/>
-          <w:shd w:val="clear" w:color="auto" w:fill="FDFDFD"/>
-        </w:rPr>
-        <w:t>CableRenderer</w:t>
-      </w:r>
-      <w:proofErr w:type="spellEnd"/>
-      <w:r>
-        <w:rPr>
-          <w:rFonts w:ascii="Helvetica" w:hAnsi="Helvetica" w:cs="Helvetica"/>
-          <w:color w:val="000000"/>
-          <w:sz w:val="27"/>
-          <w:szCs w:val="27"/>
-          <w:shd w:val="clear" w:color="auto" w:fill="FDFDFD"/>
-        </w:rPr>
-        <w:t xml:space="preserve"> </w:t>
+        <w:t xml:space="preserve"> CableRenderer </w:t>
       </w:r>
       <w:r>
         <w:rPr>
@@ -10454,20 +10324,8 @@
           <w:szCs w:val="27"/>
           <w:shd w:val="clear" w:color="auto" w:fill="FDFDFD"/>
         </w:rPr>
-        <w:t xml:space="preserve"> </w:t>
-      </w:r>
-      <w:proofErr w:type="spellStart"/>
-      <w:r>
-        <w:rPr>
-          <w:rFonts w:ascii="Helvetica" w:hAnsi="Helvetica" w:cs="Helvetica"/>
-          <w:color w:val="000000"/>
-          <w:sz w:val="27"/>
-          <w:szCs w:val="27"/>
-          <w:shd w:val="clear" w:color="auto" w:fill="FDFDFD"/>
-        </w:rPr>
-        <w:t>GameObject</w:t>
-      </w:r>
-      <w:proofErr w:type="spellEnd"/>
+        <w:t xml:space="preserve"> GameObject</w:t>
+      </w:r>
       <w:r>
         <w:rPr>
           <w:rFonts w:ascii="Helvetica" w:hAnsi="Helvetica" w:cs="Helvetica"/>
@@ -10818,7 +10676,6 @@
         </w:rPr>
         <w:t xml:space="preserve"> </w:t>
       </w:r>
-      <w:proofErr w:type="spellStart"/>
       <w:r>
         <w:rPr>
           <w:rFonts w:ascii="Helvetica" w:hAnsi="Helvetica" w:cs="Helvetica"/>
@@ -10829,7 +10686,6 @@
         </w:rPr>
         <w:t>시뮬레이션되지</w:t>
       </w:r>
-      <w:proofErr w:type="spellEnd"/>
       <w:r>
         <w:rPr>
           <w:rFonts w:ascii="Helvetica" w:hAnsi="Helvetica" w:cs="Helvetica"/>
@@ -12339,7 +12195,6 @@
         </w:rPr>
         <w:t xml:space="preserve"> </w:t>
       </w:r>
-      <w:proofErr w:type="spellStart"/>
       <w:r>
         <w:rPr>
           <w:rFonts w:ascii="Helvetica" w:hAnsi="Helvetica" w:cs="Helvetica"/>
@@ -12350,7 +12205,6 @@
         </w:rPr>
         <w:t>드롭다운을</w:t>
       </w:r>
-      <w:proofErr w:type="spellEnd"/>
       <w:r>
         <w:rPr>
           <w:rFonts w:ascii="Helvetica" w:hAnsi="Helvetica" w:cs="Helvetica"/>
@@ -14069,48 +13923,8 @@
           <w:sz w:val="24"/>
           <w:szCs w:val="24"/>
         </w:rPr>
-        <w:t xml:space="preserve">2. Create the objects that the cable will interact with (add </w:t>
-      </w:r>
-      <w:proofErr w:type="spellStart"/>
-      <w:r>
-        <w:rPr>
-          <w:rFonts w:ascii="MentoneSemiBold" w:eastAsia="MentoneSemiBold" w:cs="MentoneSemiBold"/>
-          <w:b/>
-          <w:bCs/>
-          <w:color w:val="000000"/>
-          <w:kern w:val="0"/>
-          <w:sz w:val="24"/>
-          <w:szCs w:val="24"/>
-        </w:rPr>
-        <w:t>Rigidbodies</w:t>
-      </w:r>
-      <w:proofErr w:type="spellEnd"/>
-      <w:r>
-        <w:rPr>
-          <w:rFonts w:ascii="MentoneSemiBold" w:eastAsia="MentoneSemiBold" w:cs="MentoneSemiBold"/>
-          <w:b/>
-          <w:bCs/>
-          <w:color w:val="000000"/>
-          <w:kern w:val="0"/>
-          <w:sz w:val="24"/>
-          <w:szCs w:val="24"/>
-        </w:rPr>
-        <w:t xml:space="preserve"> </w:t>
-      </w:r>
-      <w:proofErr w:type="gramStart"/>
-      <w:r>
-        <w:rPr>
-          <w:rFonts w:ascii="MentoneSemiBold" w:eastAsia="MentoneSemiBold" w:cs="MentoneSemiBold"/>
-          <w:b/>
-          <w:bCs/>
-          <w:color w:val="000000"/>
-          <w:kern w:val="0"/>
-          <w:sz w:val="24"/>
-          <w:szCs w:val="24"/>
-        </w:rPr>
-        <w:t>where</w:t>
-      </w:r>
-      <w:proofErr w:type="gramEnd"/>
+        <w:t>2. Create the objects that the cable will interact with (add Rigidbodies where</w:t>
+      </w:r>
     </w:p>
     <w:p>
       <w:pPr>
@@ -14270,7 +14084,6 @@
         </w:rPr>
         <w:t>/</w:t>
       </w:r>
-      <w:proofErr w:type="spellStart"/>
       <w:r>
         <w:rPr>
           <w:rFonts w:ascii="MentoneSemiBold" w:eastAsia="MentoneSemiBold" w:cs="MentoneSemiBold"/>
@@ -14281,46 +14094,19 @@
           <w:sz w:val="24"/>
           <w:szCs w:val="24"/>
         </w:rPr>
-        <w:t>CableRenderer</w:t>
-      </w:r>
-      <w:proofErr w:type="spellEnd"/>
+        <w:t xml:space="preserve">CableRenderer </w:t>
+      </w:r>
       <w:r>
         <w:rPr>
           <w:rFonts w:ascii="MentoneSemiBold" w:eastAsia="MentoneSemiBold" w:cs="MentoneSemiBold"/>
           <w:b/>
           <w:bCs/>
-          <w:color w:val="009A9A"/>
+          <w:color w:val="000000"/>
           <w:kern w:val="0"/>
           <w:sz w:val="24"/>
           <w:szCs w:val="24"/>
         </w:rPr>
-        <w:t xml:space="preserve"> </w:t>
-      </w:r>
-      <w:proofErr w:type="gramStart"/>
-      <w:r>
-        <w:rPr>
-          <w:rFonts w:ascii="MentoneSemiBold" w:eastAsia="MentoneSemiBold" w:cs="MentoneSemiBold"/>
-          <w:b/>
-          <w:bCs/>
-          <w:color w:val="000000"/>
-          <w:kern w:val="0"/>
-          <w:sz w:val="24"/>
-          <w:szCs w:val="24"/>
-        </w:rPr>
-        <w:t>combo, and</w:t>
-      </w:r>
-      <w:proofErr w:type="gramEnd"/>
-      <w:r>
-        <w:rPr>
-          <w:rFonts w:ascii="MentoneSemiBold" w:eastAsia="MentoneSemiBold" w:cs="MentoneSemiBold"/>
-          <w:b/>
-          <w:bCs/>
-          <w:color w:val="000000"/>
-          <w:kern w:val="0"/>
-          <w:sz w:val="24"/>
-          <w:szCs w:val="24"/>
-        </w:rPr>
-        <w:t xml:space="preserve"> add it to the solver's cable list.</w:t>
+        <w:t>combo, and add it to the solver's cable list.</w:t>
       </w:r>
     </w:p>
     <w:p>
@@ -15231,7 +15017,6 @@
         </w:rPr>
         <w:t xml:space="preserve"> </w:t>
       </w:r>
-      <w:proofErr w:type="spellStart"/>
       <w:r>
         <w:rPr>
           <w:rFonts w:ascii="Helvetica" w:hAnsi="Helvetica" w:cs="Helvetica"/>
@@ -15242,7 +15027,6 @@
         </w:rPr>
         <w:t>정확해집니다</w:t>
       </w:r>
-      <w:proofErr w:type="spellEnd"/>
       <w:r>
         <w:rPr>
           <w:rFonts w:ascii="Helvetica" w:hAnsi="Helvetica" w:cs="Helvetica"/>
@@ -15281,7 +15065,6 @@
         </w:rPr>
         <w:t xml:space="preserve">Bias: </w:t>
       </w:r>
-      <w:proofErr w:type="spellStart"/>
       <w:r>
         <w:rPr>
           <w:rFonts w:ascii="MentoneSemiBold" w:eastAsia="MentoneSemiBold" w:cs="MentoneSemiBold" w:hint="eastAsia"/>
@@ -15291,7 +15074,6 @@
         </w:rPr>
         <w:t>바움가르트</w:t>
       </w:r>
-      <w:proofErr w:type="spellEnd"/>
       <w:r>
         <w:rPr>
           <w:rFonts w:ascii="MentoneSemiBold" w:eastAsia="MentoneSemiBold" w:cs="MentoneSemiBold"/>
@@ -15299,27 +15081,7 @@
           <w:sz w:val="25"/>
           <w:szCs w:val="25"/>
         </w:rPr>
-        <w:t xml:space="preserve"> 안정화 계수. 기본값은 0.2입니다. 값이 높을수록 위치 보정 응답 속도가 빨라집니다(고무 시뮬레이션이 적음). 너무 높은 값(</w:t>
-      </w:r>
-      <w:proofErr w:type="gramStart"/>
-      <w:r>
-        <w:rPr>
-          <w:rFonts w:ascii="MentoneSemiBold" w:eastAsia="MentoneSemiBold" w:cs="MentoneSemiBold"/>
-          <w:kern w:val="0"/>
-          <w:sz w:val="25"/>
-          <w:szCs w:val="25"/>
-        </w:rPr>
-        <w:t>약 &gt;</w:t>
-      </w:r>
-      <w:proofErr w:type="gramEnd"/>
-      <w:r>
-        <w:rPr>
-          <w:rFonts w:ascii="MentoneSemiBold" w:eastAsia="MentoneSemiBold" w:cs="MentoneSemiBold"/>
-          <w:kern w:val="0"/>
-          <w:sz w:val="25"/>
-          <w:szCs w:val="25"/>
-        </w:rPr>
-        <w:t xml:space="preserve"> 0.5)은 시뮬레이션 안정성을 저하시킬 수 있습니다.</w:t>
+        <w:t xml:space="preserve"> 안정화 계수. 기본값은 0.2입니다. 값이 높을수록 위치 보정 응답 속도가 빨라집니다(고무 시뮬레이션이 적음). 너무 높은 값(약 &gt; 0.5)은 시뮬레이션 안정성을 저하시킬 수 있습니다.</w:t>
       </w:r>
     </w:p>
     <w:p>
@@ -15675,27 +15437,7 @@
           <w:szCs w:val="27"/>
           <w:shd w:val="clear" w:color="auto" w:fill="FDFDFD"/>
         </w:rPr>
-        <w:t xml:space="preserve"> </w:t>
-      </w:r>
-      <w:r>
-        <w:rPr>
-          <w:rFonts w:ascii="Helvetica" w:hAnsi="Helvetica" w:cs="Helvetica"/>
-          <w:color w:val="000000"/>
-          <w:sz w:val="27"/>
-          <w:szCs w:val="27"/>
-          <w:shd w:val="clear" w:color="auto" w:fill="FDFDFD"/>
-        </w:rPr>
-        <w:t>Asset</w:t>
-      </w:r>
-      <w:r>
-        <w:rPr>
-          <w:rFonts w:ascii="Helvetica" w:hAnsi="Helvetica" w:cs="Helvetica"/>
-          <w:color w:val="000000"/>
-          <w:sz w:val="27"/>
-          <w:szCs w:val="27"/>
-          <w:shd w:val="clear" w:color="auto" w:fill="FDFDFD"/>
-        </w:rPr>
-        <w:t>.</w:t>
+        <w:t xml:space="preserve"> Asset.</w:t>
       </w:r>
     </w:p>
     <w:p>
@@ -15740,7 +15482,6 @@
         </w:rPr>
         <w:t xml:space="preserve"> </w:t>
       </w:r>
-      <w:proofErr w:type="spellStart"/>
       <w:r>
         <w:rPr>
           <w:rFonts w:ascii="Helvetica" w:hAnsi="Helvetica" w:cs="Helvetica"/>
@@ -15751,7 +15492,6 @@
         </w:rPr>
         <w:t>메쉬에</w:t>
       </w:r>
-      <w:proofErr w:type="spellEnd"/>
       <w:r>
         <w:rPr>
           <w:rFonts w:ascii="Helvetica" w:hAnsi="Helvetica" w:cs="Helvetica"/>
@@ -16085,7 +15825,6 @@
         </w:rPr>
         <w:t xml:space="preserve">Thickness: </w:t>
       </w:r>
-      <w:proofErr w:type="spellStart"/>
       <w:r>
         <w:rPr>
           <w:rFonts w:ascii="Helvetica" w:hAnsi="Helvetica" w:cs="Helvetica" w:hint="eastAsia"/>
@@ -16094,7 +15833,6 @@
         </w:rPr>
         <w:t>렌더러</w:t>
       </w:r>
-      <w:proofErr w:type="spellEnd"/>
       <w:r>
         <w:rPr>
           <w:rFonts w:ascii="Helvetica" w:hAnsi="Helvetica" w:cs="Helvetica"/>
@@ -16427,7 +16165,7 @@
     <w:p>
       <w:pPr>
         <w:rPr>
-          <w:rFonts w:ascii="Helvetica" w:hAnsi="Helvetica" w:cs="Helvetica" w:hint="eastAsia"/>
+          <w:rFonts w:ascii="Helvetica" w:hAnsi="Helvetica" w:cs="Helvetica"/>
           <w:sz w:val="27"/>
           <w:szCs w:val="27"/>
         </w:rPr>
@@ -16908,7 +16646,6 @@
         </w:rPr>
         <w:t xml:space="preserve"> </w:t>
       </w:r>
-      <w:proofErr w:type="spellStart"/>
       <w:r>
         <w:rPr>
           <w:rFonts w:ascii="Helvetica" w:hAnsi="Helvetica" w:cs="Helvetica" w:hint="eastAsia"/>
@@ -16929,7 +16666,6 @@
         </w:rPr>
         <w:t>aycast</w:t>
       </w:r>
-      <w:proofErr w:type="spellEnd"/>
       <w:r>
         <w:rPr>
           <w:rFonts w:ascii="Helvetica" w:hAnsi="Helvetica" w:cs="Helvetica"/>
@@ -17552,7 +17288,6 @@
         </w:rPr>
         <w:t xml:space="preserve"> </w:t>
       </w:r>
-      <w:proofErr w:type="spellStart"/>
       <w:r>
         <w:rPr>
           <w:rFonts w:ascii="Helvetica" w:hAnsi="Helvetica" w:cs="Helvetica"/>
@@ -17563,7 +17298,6 @@
         </w:rPr>
         <w:t>시각화된</w:t>
       </w:r>
-      <w:proofErr w:type="spellEnd"/>
       <w:r>
         <w:rPr>
           <w:rFonts w:ascii="Helvetica" w:hAnsi="Helvetica" w:cs="Helvetica"/>
@@ -18110,7 +17844,6 @@
         </w:rPr>
         <w:t xml:space="preserve"> </w:t>
       </w:r>
-      <w:proofErr w:type="spellStart"/>
       <w:r>
         <w:rPr>
           <w:rFonts w:ascii="Helvetica" w:hAnsi="Helvetica" w:cs="Helvetica"/>
@@ -18121,7 +17854,6 @@
         </w:rPr>
         <w:t>시각화된</w:t>
       </w:r>
-      <w:proofErr w:type="spellEnd"/>
       <w:r>
         <w:rPr>
           <w:rFonts w:ascii="Helvetica" w:hAnsi="Helvetica" w:cs="Helvetica"/>
@@ -18270,20 +18002,8 @@
           <w:szCs w:val="27"/>
           <w:shd w:val="clear" w:color="auto" w:fill="FDFDFD"/>
         </w:rPr>
-        <w:t xml:space="preserve"> </w:t>
-      </w:r>
-      <w:proofErr w:type="spellStart"/>
-      <w:r>
-        <w:rPr>
-          <w:rFonts w:ascii="Helvetica" w:hAnsi="Helvetica" w:cs="Helvetica"/>
-          <w:color w:val="000000"/>
-          <w:sz w:val="27"/>
-          <w:szCs w:val="27"/>
-          <w:shd w:val="clear" w:color="auto" w:fill="FDFDFD"/>
-        </w:rPr>
-        <w:t>MaxLooseCable</w:t>
-      </w:r>
-      <w:proofErr w:type="spellEnd"/>
+        <w:t xml:space="preserve"> MaxLooseCable</w:t>
+      </w:r>
       <w:r>
         <w:rPr>
           <w:rFonts w:ascii="Helvetica" w:hAnsi="Helvetica" w:cs="Helvetica"/>
@@ -18364,7 +18084,6 @@
         </w:rPr>
         <w:t xml:space="preserve"> </w:t>
       </w:r>
-      <w:proofErr w:type="spellStart"/>
       <w:r>
         <w:rPr>
           <w:rFonts w:ascii="Helvetica" w:hAnsi="Helvetica" w:cs="Helvetica"/>
@@ -18375,7 +18094,6 @@
         </w:rPr>
         <w:t>클램프한</w:t>
       </w:r>
-      <w:proofErr w:type="spellEnd"/>
       <w:r>
         <w:rPr>
           <w:rFonts w:ascii="Helvetica" w:hAnsi="Helvetica" w:cs="Helvetica"/>
@@ -18404,20 +18122,8 @@
           <w:szCs w:val="27"/>
           <w:shd w:val="clear" w:color="auto" w:fill="FDFDFD"/>
         </w:rPr>
-        <w:t xml:space="preserve"> </w:t>
-      </w:r>
-      <w:proofErr w:type="spellStart"/>
-      <w:r>
-        <w:rPr>
-          <w:rFonts w:ascii="Helvetica" w:hAnsi="Helvetica" w:cs="Helvetica"/>
-          <w:color w:val="000000"/>
-          <w:sz w:val="27"/>
-          <w:szCs w:val="27"/>
-          <w:shd w:val="clear" w:color="auto" w:fill="FDFDFD"/>
-        </w:rPr>
-        <w:t>LoosessScale</w:t>
-      </w:r>
-      <w:proofErr w:type="spellEnd"/>
+        <w:t xml:space="preserve"> LoosessScale</w:t>
+      </w:r>
       <w:r>
         <w:rPr>
           <w:rFonts w:ascii="Helvetica" w:hAnsi="Helvetica" w:cs="Helvetica"/>
@@ -18491,29 +18197,7 @@
           <w:szCs w:val="27"/>
           <w:shd w:val="clear" w:color="auto" w:fill="FDFDFD"/>
         </w:rPr>
-        <w:t xml:space="preserve">ertical </w:t>
-      </w:r>
-      <w:proofErr w:type="spellStart"/>
-      <w:r>
-        <w:rPr>
-          <w:rFonts w:ascii="Helvetica" w:hAnsi="Helvetica" w:cs="Helvetica"/>
-          <w:color w:val="000000"/>
-          <w:sz w:val="27"/>
-          <w:szCs w:val="27"/>
-          <w:shd w:val="clear" w:color="auto" w:fill="FDFDFD"/>
-        </w:rPr>
-        <w:t>Curlyness</w:t>
-      </w:r>
-      <w:proofErr w:type="spellEnd"/>
-      <w:r>
-        <w:rPr>
-          <w:rFonts w:ascii="Helvetica" w:hAnsi="Helvetica" w:cs="Helvetica"/>
-          <w:color w:val="000000"/>
-          <w:sz w:val="27"/>
-          <w:szCs w:val="27"/>
-          <w:shd w:val="clear" w:color="auto" w:fill="FDFDFD"/>
-        </w:rPr>
-        <w:t xml:space="preserve">: </w:t>
+        <w:t xml:space="preserve">ertical Curlyness: </w:t>
       </w:r>
       <w:r>
         <w:rPr>
@@ -19962,17 +19646,7 @@
           <w:szCs w:val="27"/>
           <w:shd w:val="clear" w:color="auto" w:fill="FDFDFD"/>
         </w:rPr>
-        <w:t>rientation</w:t>
-      </w:r>
-      <w:r>
-        <w:rPr>
-          <w:rFonts w:ascii="Helvetica" w:hAnsi="Helvetica" w:cs="Helvetica"/>
-          <w:color w:val="000000"/>
-          <w:sz w:val="27"/>
-          <w:szCs w:val="27"/>
-          <w:shd w:val="clear" w:color="auto" w:fill="FDFDFD"/>
-        </w:rPr>
-        <w:t xml:space="preserve">" </w:t>
+        <w:t xml:space="preserve">rientation" </w:t>
       </w:r>
       <w:r>
         <w:rPr>
@@ -20192,17 +19866,7 @@
           <w:szCs w:val="27"/>
           <w:shd w:val="clear" w:color="auto" w:fill="FDFDFD"/>
         </w:rPr>
-        <w:t>lack</w:t>
-      </w:r>
-      <w:r>
-        <w:rPr>
-          <w:rFonts w:ascii="Helvetica" w:hAnsi="Helvetica" w:cs="Helvetica"/>
-          <w:color w:val="000000"/>
-          <w:sz w:val="27"/>
-          <w:szCs w:val="27"/>
-          <w:shd w:val="clear" w:color="auto" w:fill="FDFDFD"/>
-        </w:rPr>
-        <w:t xml:space="preserve">" </w:t>
+        <w:t xml:space="preserve">lack" </w:t>
       </w:r>
       <w:r>
         <w:rPr>
@@ -20317,17 +19981,7 @@
           <w:szCs w:val="27"/>
           <w:shd w:val="clear" w:color="auto" w:fill="FDFDFD"/>
         </w:rPr>
-        <w:t>n Anchor</w:t>
-      </w:r>
-      <w:r>
-        <w:rPr>
-          <w:rFonts w:ascii="Helvetica" w:hAnsi="Helvetica" w:cs="Helvetica"/>
-          <w:color w:val="000000"/>
-          <w:sz w:val="27"/>
-          <w:szCs w:val="27"/>
-          <w:shd w:val="clear" w:color="auto" w:fill="FDFDFD"/>
-        </w:rPr>
-        <w:t xml:space="preserve">" </w:t>
+        <w:t xml:space="preserve">n Anchor" </w:t>
       </w:r>
       <w:r>
         <w:rPr>
@@ -20367,17 +20021,7 @@
           <w:szCs w:val="27"/>
           <w:shd w:val="clear" w:color="auto" w:fill="FDFDFD"/>
         </w:rPr>
-        <w:t>ut Anchor</w:t>
-      </w:r>
-      <w:r>
-        <w:rPr>
-          <w:rFonts w:ascii="Helvetica" w:hAnsi="Helvetica" w:cs="Helvetica"/>
-          <w:color w:val="000000"/>
-          <w:sz w:val="27"/>
-          <w:szCs w:val="27"/>
-          <w:shd w:val="clear" w:color="auto" w:fill="FDFDFD"/>
-        </w:rPr>
-        <w:t>"</w:t>
+        <w:t>ut Anchor"</w:t>
       </w:r>
       <w:r>
         <w:rPr>
@@ -20597,17 +20241,7 @@
           <w:szCs w:val="27"/>
           <w:shd w:val="clear" w:color="auto" w:fill="FDFDFD"/>
         </w:rPr>
-        <w:t>pawn Speed</w:t>
-      </w:r>
-      <w:r>
-        <w:rPr>
-          <w:rFonts w:ascii="Helvetica" w:hAnsi="Helvetica" w:cs="Helvetica"/>
-          <w:color w:val="000000"/>
-          <w:sz w:val="27"/>
-          <w:szCs w:val="27"/>
-          <w:shd w:val="clear" w:color="auto" w:fill="FDFDFD"/>
-        </w:rPr>
-        <w:t>"</w:t>
+        <w:t>pawn Speed"</w:t>
       </w:r>
       <w:r>
         <w:rPr>
@@ -20894,7 +20528,6 @@
         </w:rPr>
         <w:t xml:space="preserve"> </w:t>
       </w:r>
-      <w:proofErr w:type="spellStart"/>
       <w:r>
         <w:rPr>
           <w:rFonts w:ascii="Helvetica" w:hAnsi="Helvetica" w:cs="Helvetica"/>
@@ -20905,7 +20538,6 @@
         </w:rPr>
         <w:t>스풀을</w:t>
       </w:r>
-      <w:proofErr w:type="spellEnd"/>
       <w:r>
         <w:rPr>
           <w:rFonts w:ascii="Helvetica" w:hAnsi="Helvetica" w:cs="Helvetica"/>
@@ -21730,7 +21362,7 @@
     <w:p>
       <w:pPr>
         <w:rPr>
-          <w:rFonts w:ascii="Helvetica" w:hAnsi="Helvetica" w:cs="Helvetica" w:hint="eastAsia"/>
+          <w:rFonts w:ascii="Helvetica" w:hAnsi="Helvetica" w:cs="Helvetica"/>
           <w:sz w:val="27"/>
           <w:szCs w:val="27"/>
         </w:rPr>
@@ -23000,17 +22632,7 @@
           <w:szCs w:val="27"/>
           <w:shd w:val="clear" w:color="auto" w:fill="FDFDFD"/>
         </w:rPr>
-        <w:t>.</w:t>
-      </w:r>
-      <w:r>
-        <w:rPr>
-          <w:rFonts w:ascii="Helvetica" w:hAnsi="Helvetica" w:cs="Helvetica"/>
-          <w:color w:val="000000"/>
-          <w:sz w:val="27"/>
-          <w:szCs w:val="27"/>
-          <w:shd w:val="clear" w:color="auto" w:fill="FDFDFD"/>
-        </w:rPr>
-        <w:t>)</w:t>
+        <w:t>.)</w:t>
       </w:r>
     </w:p>
     <w:p>
@@ -23084,29 +22706,7 @@
           <w:szCs w:val="27"/>
           <w:shd w:val="clear" w:color="auto" w:fill="FDFDFD"/>
         </w:rPr>
-        <w:t xml:space="preserve">able </w:t>
-      </w:r>
-      <w:proofErr w:type="gramStart"/>
-      <w:r>
-        <w:rPr>
-          <w:rFonts w:ascii="Helvetica" w:hAnsi="Helvetica" w:cs="Helvetica"/>
-          <w:color w:val="000000"/>
-          <w:sz w:val="27"/>
-          <w:szCs w:val="27"/>
-          <w:shd w:val="clear" w:color="auto" w:fill="FDFDFD"/>
-        </w:rPr>
-        <w:t>Disc /</w:t>
-      </w:r>
-      <w:proofErr w:type="gramEnd"/>
-      <w:r>
-        <w:rPr>
-          <w:rFonts w:ascii="Helvetica" w:hAnsi="Helvetica" w:cs="Helvetica"/>
-          <w:color w:val="000000"/>
-          <w:sz w:val="27"/>
-          <w:szCs w:val="27"/>
-          <w:shd w:val="clear" w:color="auto" w:fill="FDFDFD"/>
-        </w:rPr>
-        <w:t xml:space="preserve"> Radius: </w:t>
+        <w:t xml:space="preserve">able Disc / Radius: </w:t>
       </w:r>
       <w:r>
         <w:rPr>
@@ -23330,29 +22930,7 @@
           <w:szCs w:val="27"/>
           <w:shd w:val="clear" w:color="auto" w:fill="FDFDFD"/>
         </w:rPr>
-        <w:t xml:space="preserve">able </w:t>
-      </w:r>
-      <w:proofErr w:type="gramStart"/>
-      <w:r>
-        <w:rPr>
-          <w:rFonts w:ascii="Helvetica" w:hAnsi="Helvetica" w:cs="Helvetica"/>
-          <w:color w:val="000000"/>
-          <w:sz w:val="27"/>
-          <w:szCs w:val="27"/>
-          <w:shd w:val="clear" w:color="auto" w:fill="FDFDFD"/>
-        </w:rPr>
-        <w:t>Shape /</w:t>
-      </w:r>
-      <w:proofErr w:type="gramEnd"/>
-      <w:r>
-        <w:rPr>
-          <w:rFonts w:ascii="Helvetica" w:hAnsi="Helvetica" w:cs="Helvetica"/>
-          <w:color w:val="000000"/>
-          <w:sz w:val="27"/>
-          <w:szCs w:val="27"/>
-          <w:shd w:val="clear" w:color="auto" w:fill="FDFDFD"/>
-        </w:rPr>
-        <w:t xml:space="preserve"> Convex Hull: </w:t>
+        <w:t xml:space="preserve">able Shape / Convex Hull: </w:t>
       </w:r>
       <w:r>
         <w:rPr>
@@ -23432,49 +23010,7 @@
           <w:szCs w:val="27"/>
           <w:shd w:val="clear" w:color="auto" w:fill="FDFDFD"/>
         </w:rPr>
-        <w:t xml:space="preserve"> </w:t>
-      </w:r>
-      <w:proofErr w:type="spellStart"/>
-      <w:r>
-        <w:rPr>
-          <w:rFonts w:ascii="Helvetica" w:hAnsi="Helvetica" w:cs="Helvetica"/>
-          <w:color w:val="000000"/>
-          <w:sz w:val="27"/>
-          <w:szCs w:val="27"/>
-          <w:shd w:val="clear" w:color="auto" w:fill="FDFDFD"/>
-        </w:rPr>
-        <w:t>Conv</w:t>
-      </w:r>
-      <w:r>
-        <w:rPr>
-          <w:rFonts w:ascii="Helvetica" w:hAnsi="Helvetica" w:cs="Helvetica"/>
-          <w:color w:val="000000"/>
-          <w:sz w:val="27"/>
-          <w:szCs w:val="27"/>
-          <w:shd w:val="clear" w:color="auto" w:fill="FDFDFD"/>
-        </w:rPr>
-        <w:t>ex</w:t>
-      </w:r>
-      <w:r>
-        <w:rPr>
-          <w:rFonts w:ascii="Helvetica" w:hAnsi="Helvetica" w:cs="Helvetica"/>
-          <w:color w:val="000000"/>
-          <w:sz w:val="27"/>
-          <w:szCs w:val="27"/>
-          <w:shd w:val="clear" w:color="auto" w:fill="FDFDFD"/>
-        </w:rPr>
-        <w:t>Hull</w:t>
-      </w:r>
-      <w:proofErr w:type="spellEnd"/>
-      <w:r>
-        <w:rPr>
-          <w:rFonts w:ascii="Helvetica" w:hAnsi="Helvetica" w:cs="Helvetica"/>
-          <w:color w:val="000000"/>
-          <w:sz w:val="27"/>
-          <w:szCs w:val="27"/>
-          <w:shd w:val="clear" w:color="auto" w:fill="FDFDFD"/>
-        </w:rPr>
-        <w:t xml:space="preserve"> </w:t>
+        <w:t xml:space="preserve"> ConvexHull </w:t>
       </w:r>
       <w:r>
         <w:rPr>
@@ -23759,7 +23295,7 @@
     <w:p>
       <w:pPr>
         <w:rPr>
-          <w:rFonts w:ascii="Helvetica" w:hAnsi="Helvetica" w:cs="Helvetica" w:hint="eastAsia"/>
+          <w:rFonts w:ascii="Helvetica" w:hAnsi="Helvetica" w:cs="Helvetica"/>
           <w:color w:val="000000"/>
           <w:sz w:val="27"/>
           <w:szCs w:val="27"/>
@@ -24297,7 +23833,6 @@
         </w:rPr>
         <w:t xml:space="preserve"> </w:t>
       </w:r>
-      <w:proofErr w:type="spellStart"/>
       <w:r>
         <w:rPr>
           <w:rFonts w:ascii="Helvetica" w:hAnsi="Helvetica" w:cs="Helvetica"/>
@@ -24308,7 +23843,6 @@
         </w:rPr>
         <w:t>돌출시켜</w:t>
       </w:r>
-      <w:proofErr w:type="spellEnd"/>
       <w:r>
         <w:rPr>
           <w:rFonts w:ascii="Helvetica" w:hAnsi="Helvetica" w:cs="Helvetica"/>
@@ -24359,7 +23893,6 @@
         </w:rPr>
         <w:t xml:space="preserve"> </w:t>
       </w:r>
-      <w:proofErr w:type="spellStart"/>
       <w:r>
         <w:rPr>
           <w:rFonts w:ascii="Helvetica" w:hAnsi="Helvetica" w:cs="Helvetica"/>
@@ -24370,7 +23903,6 @@
         </w:rPr>
         <w:t>렌더링되는</w:t>
       </w:r>
-      <w:proofErr w:type="spellEnd"/>
       <w:r>
         <w:rPr>
           <w:rFonts w:ascii="Helvetica" w:hAnsi="Helvetica" w:cs="Helvetica"/>
@@ -24945,7 +24477,7 @@
     <w:p>
       <w:pPr>
         <w:rPr>
-          <w:rFonts w:ascii="Helvetica" w:hAnsi="Helvetica" w:cs="Helvetica" w:hint="eastAsia"/>
+          <w:rFonts w:ascii="Helvetica" w:hAnsi="Helvetica" w:cs="Helvetica"/>
           <w:color w:val="000000"/>
           <w:sz w:val="27"/>
           <w:szCs w:val="27"/>
@@ -25120,7 +24652,6 @@
         </w:rPr>
         <w:t xml:space="preserve"> </w:t>
       </w:r>
-      <w:proofErr w:type="gramStart"/>
       <w:r>
         <w:rPr>
           <w:rFonts w:ascii="Helvetica" w:hAnsi="Helvetica" w:cs="Helvetica"/>
@@ -25151,7 +24682,6 @@
         </w:rPr>
         <w:t>뿐만</w:t>
       </w:r>
-      <w:proofErr w:type="gramEnd"/>
       <w:r>
         <w:rPr>
           <w:rFonts w:ascii="Helvetica" w:hAnsi="Helvetica" w:cs="Helvetica" w:hint="eastAsia"/>
@@ -25853,7 +25383,6 @@
         </w:rPr>
         <w:t xml:space="preserve"> </w:t>
       </w:r>
-      <w:proofErr w:type="spellStart"/>
       <w:r>
         <w:rPr>
           <w:rFonts w:ascii="Helvetica" w:hAnsi="Helvetica" w:cs="Helvetica" w:hint="eastAsia"/>
@@ -25872,18 +25401,7 @@
           <w:szCs w:val="27"/>
           <w:shd w:val="clear" w:color="auto" w:fill="FDFDFD"/>
         </w:rPr>
-        <w:t>onvexHull</w:t>
-      </w:r>
-      <w:proofErr w:type="spellEnd"/>
-      <w:r>
-        <w:rPr>
-          <w:rFonts w:ascii="Helvetica" w:hAnsi="Helvetica" w:cs="Helvetica"/>
-          <w:color w:val="000000"/>
-          <w:sz w:val="27"/>
-          <w:szCs w:val="27"/>
-          <w:shd w:val="clear" w:color="auto" w:fill="FDFDFD"/>
-        </w:rPr>
-        <w:t xml:space="preserve"> </w:t>
+        <w:t xml:space="preserve">onvexHull </w:t>
       </w:r>
       <w:r>
         <w:rPr>
@@ -26084,17 +25602,7 @@
           <w:szCs w:val="27"/>
           <w:shd w:val="clear" w:color="auto" w:fill="FDFDFD"/>
         </w:rPr>
-        <w:t>window--</w:t>
-      </w:r>
-      <w:r>
-        <w:rPr>
-          <w:rFonts w:ascii="Helvetica" w:hAnsi="Helvetica" w:cs="Helvetica"/>
-          <w:color w:val="000000"/>
-          <w:sz w:val="27"/>
-          <w:szCs w:val="27"/>
-          <w:shd w:val="clear" w:color="auto" w:fill="FDFDFD"/>
-        </w:rPr>
-        <w:t>&gt;Filo Cable--&gt;Convex Hull</w:t>
+        <w:t>window--&gt;Filo Cable--&gt;Convex Hull</w:t>
       </w:r>
       <w:r>
         <w:rPr>
@@ -26509,62 +26017,102 @@
     <w:p>
       <w:pPr>
         <w:rPr>
+          <w:rFonts w:ascii="Helvetica" w:hAnsi="Helvetica" w:cs="Helvetica"/>
+          <w:color w:val="000000"/>
+          <w:sz w:val="27"/>
+          <w:szCs w:val="27"/>
+          <w:shd w:val="clear" w:color="auto" w:fill="FDFDFD"/>
+        </w:rPr>
+      </w:pPr>
+      <w:r>
+        <w:rPr>
+          <w:rFonts w:ascii="Helvetica" w:hAnsi="Helvetica" w:cs="Helvetica"/>
+          <w:color w:val="000000"/>
+          <w:sz w:val="27"/>
+          <w:szCs w:val="27"/>
+          <w:shd w:val="clear" w:color="auto" w:fill="FDFDFD"/>
+        </w:rPr>
+        <w:t>생성된</w:t>
+      </w:r>
+      <w:r>
+        <w:rPr>
+          <w:rFonts w:ascii="Helvetica" w:hAnsi="Helvetica" w:cs="Helvetica"/>
+          <w:color w:val="000000"/>
+          <w:sz w:val="27"/>
+          <w:szCs w:val="27"/>
+          <w:shd w:val="clear" w:color="auto" w:fill="FDFDFD"/>
+        </w:rPr>
+        <w:t xml:space="preserve"> </w:t>
+      </w:r>
+      <w:r>
+        <w:rPr>
+          <w:rFonts w:ascii="Helvetica" w:hAnsi="Helvetica" w:cs="Helvetica"/>
+          <w:color w:val="000000"/>
+          <w:sz w:val="27"/>
+          <w:szCs w:val="27"/>
+          <w:shd w:val="clear" w:color="auto" w:fill="FDFDFD"/>
+        </w:rPr>
+        <w:t>후에는</w:t>
+      </w:r>
+      <w:r>
+        <w:rPr>
+          <w:rFonts w:ascii="Helvetica" w:hAnsi="Helvetica" w:cs="Helvetica"/>
+          <w:color w:val="000000"/>
+          <w:sz w:val="27"/>
+          <w:szCs w:val="27"/>
+          <w:shd w:val="clear" w:color="auto" w:fill="FDFDFD"/>
+        </w:rPr>
+        <w:t xml:space="preserve"> </w:t>
+      </w:r>
+      <w:r>
+        <w:rPr>
+          <w:rFonts w:ascii="Helvetica" w:hAnsi="Helvetica" w:cs="Helvetica"/>
+          <w:color w:val="000000"/>
+          <w:sz w:val="27"/>
+          <w:szCs w:val="27"/>
+          <w:shd w:val="clear" w:color="auto" w:fill="FDFDFD"/>
+        </w:rPr>
+        <w:t>이</w:t>
+      </w:r>
+      <w:r>
+        <w:rPr>
+          <w:rFonts w:ascii="Helvetica" w:hAnsi="Helvetica" w:cs="Helvetica"/>
+          <w:color w:val="000000"/>
+          <w:sz w:val="27"/>
+          <w:szCs w:val="27"/>
+          <w:shd w:val="clear" w:color="auto" w:fill="FDFDFD"/>
+        </w:rPr>
+        <w:t xml:space="preserve"> </w:t>
+      </w:r>
+      <w:r>
+        <w:rPr>
           <w:rFonts w:ascii="Helvetica" w:hAnsi="Helvetica" w:cs="Helvetica" w:hint="eastAsia"/>
           <w:color w:val="000000"/>
           <w:sz w:val="27"/>
           <w:szCs w:val="27"/>
           <w:shd w:val="clear" w:color="auto" w:fill="FDFDFD"/>
         </w:rPr>
-      </w:pPr>
-      <w:r>
-        <w:rPr>
-          <w:rFonts w:ascii="Helvetica" w:hAnsi="Helvetica" w:cs="Helvetica"/>
-          <w:color w:val="000000"/>
-          <w:sz w:val="27"/>
-          <w:szCs w:val="27"/>
-          <w:shd w:val="clear" w:color="auto" w:fill="FDFDFD"/>
-        </w:rPr>
-        <w:t>생성된</w:t>
-      </w:r>
-      <w:r>
-        <w:rPr>
-          <w:rFonts w:ascii="Helvetica" w:hAnsi="Helvetica" w:cs="Helvetica"/>
-          <w:color w:val="000000"/>
-          <w:sz w:val="27"/>
-          <w:szCs w:val="27"/>
-          <w:shd w:val="clear" w:color="auto" w:fill="FDFDFD"/>
-        </w:rPr>
-        <w:t xml:space="preserve"> </w:t>
-      </w:r>
-      <w:r>
-        <w:rPr>
-          <w:rFonts w:ascii="Helvetica" w:hAnsi="Helvetica" w:cs="Helvetica"/>
-          <w:color w:val="000000"/>
-          <w:sz w:val="27"/>
-          <w:szCs w:val="27"/>
-          <w:shd w:val="clear" w:color="auto" w:fill="FDFDFD"/>
-        </w:rPr>
-        <w:t>후에는</w:t>
-      </w:r>
-      <w:r>
-        <w:rPr>
-          <w:rFonts w:ascii="Helvetica" w:hAnsi="Helvetica" w:cs="Helvetica"/>
-          <w:color w:val="000000"/>
-          <w:sz w:val="27"/>
-          <w:szCs w:val="27"/>
-          <w:shd w:val="clear" w:color="auto" w:fill="FDFDFD"/>
-        </w:rPr>
-        <w:t xml:space="preserve"> </w:t>
-      </w:r>
-      <w:r>
-        <w:rPr>
-          <w:rFonts w:ascii="Helvetica" w:hAnsi="Helvetica" w:cs="Helvetica"/>
-          <w:color w:val="000000"/>
-          <w:sz w:val="27"/>
-          <w:szCs w:val="27"/>
-          <w:shd w:val="clear" w:color="auto" w:fill="FDFDFD"/>
-        </w:rPr>
-        <w:t>이</w:t>
+        <w:t>A</w:t>
+      </w:r>
+      <w:r>
+        <w:rPr>
+          <w:rFonts w:ascii="Helvetica" w:hAnsi="Helvetica" w:cs="Helvetica"/>
+          <w:color w:val="000000"/>
+          <w:sz w:val="27"/>
+          <w:szCs w:val="27"/>
+          <w:shd w:val="clear" w:color="auto" w:fill="FDFDFD"/>
+        </w:rPr>
+        <w:t>sset</w:t>
+      </w:r>
+      <w:r>
+        <w:rPr>
+          <w:rFonts w:ascii="Helvetica" w:hAnsi="Helvetica" w:cs="Helvetica"/>
+          <w:color w:val="000000"/>
+          <w:sz w:val="27"/>
+          <w:szCs w:val="27"/>
+          <w:shd w:val="clear" w:color="auto" w:fill="FDFDFD"/>
+        </w:rPr>
+        <w:t>을</w:t>
       </w:r>
       <w:r>
         <w:rPr>
@@ -26584,46 +26132,6 @@
           <w:szCs w:val="27"/>
           <w:shd w:val="clear" w:color="auto" w:fill="FDFDFD"/>
         </w:rPr>
-        <w:t>A</w:t>
-      </w:r>
-      <w:r>
-        <w:rPr>
-          <w:rFonts w:ascii="Helvetica" w:hAnsi="Helvetica" w:cs="Helvetica"/>
-          <w:color w:val="000000"/>
-          <w:sz w:val="27"/>
-          <w:szCs w:val="27"/>
-          <w:shd w:val="clear" w:color="auto" w:fill="FDFDFD"/>
-        </w:rPr>
-        <w:t>sset</w:t>
-      </w:r>
-      <w:r>
-        <w:rPr>
-          <w:rFonts w:ascii="Helvetica" w:hAnsi="Helvetica" w:cs="Helvetica"/>
-          <w:color w:val="000000"/>
-          <w:sz w:val="27"/>
-          <w:szCs w:val="27"/>
-          <w:shd w:val="clear" w:color="auto" w:fill="FDFDFD"/>
-        </w:rPr>
-        <w:t>을</w:t>
-      </w:r>
-      <w:r>
-        <w:rPr>
-          <w:rFonts w:ascii="Helvetica" w:hAnsi="Helvetica" w:cs="Helvetica"/>
-          <w:color w:val="000000"/>
-          <w:sz w:val="27"/>
-          <w:szCs w:val="27"/>
-          <w:shd w:val="clear" w:color="auto" w:fill="FDFDFD"/>
-        </w:rPr>
-        <w:t xml:space="preserve"> </w:t>
-      </w:r>
-      <w:r>
-        <w:rPr>
-          <w:rFonts w:ascii="Helvetica" w:hAnsi="Helvetica" w:cs="Helvetica" w:hint="eastAsia"/>
-          <w:color w:val="000000"/>
-          <w:sz w:val="27"/>
-          <w:szCs w:val="27"/>
-          <w:shd w:val="clear" w:color="auto" w:fill="FDFDFD"/>
-        </w:rPr>
         <w:t>C</w:t>
       </w:r>
       <w:r>
@@ -26634,17 +26142,7 @@
           <w:szCs w:val="27"/>
           <w:shd w:val="clear" w:color="auto" w:fill="FDFDFD"/>
         </w:rPr>
-        <w:t>able Shape</w:t>
-      </w:r>
-      <w:r>
-        <w:rPr>
-          <w:rFonts w:ascii="Helvetica" w:hAnsi="Helvetica" w:cs="Helvetica"/>
-          <w:color w:val="000000"/>
-          <w:sz w:val="27"/>
-          <w:szCs w:val="27"/>
-          <w:shd w:val="clear" w:color="auto" w:fill="FDFDFD"/>
-        </w:rPr>
-        <w:t xml:space="preserve"> </w:t>
+        <w:t xml:space="preserve">able Shape </w:t>
       </w:r>
       <w:r>
         <w:rPr>
@@ -26758,7 +26256,7 @@
 </file>
 
 <file path=word/numbering.xml><?xml version="1.0" encoding="utf-8"?>
-<w:numbering xmlns:wpc="http://schemas.microsoft.com/office/word/2010/wordprocessingCanvas" xmlns:cx="http://schemas.microsoft.com/office/drawing/2014/chartex" xmlns:cx1="http://schemas.microsoft.com/office/drawing/2015/9/8/chartex" xmlns:cx2="http://schemas.microsoft.com/office/drawing/2015/10/21/chartex" xmlns:cx3="http://schemas.microsoft.com/office/drawing/2016/5/9/chartex" xmlns:cx4="http://schemas.microsoft.com/office/drawing/2016/5/10/chartex" xmlns:cx5="http://schemas.microsoft.com/office/drawing/2016/5/11/chartex" xmlns:cx6="http://schemas.microsoft.com/office/drawing/2016/5/12/chartex" xmlns:cx7="http://schemas.microsoft.com/office/drawing/2016/5/13/chartex" xmlns:cx8="http://schemas.microsoft.com/office/drawing/2016/5/14/chartex" xmlns:mc="http://schemas.openxmlformats.org/markup-compatibility/2006" xmlns:aink="http://schemas.microsoft.com/office/drawing/2016/ink" xmlns:am3d="http://schemas.microsoft.com/office/drawing/2017/model3d" xmlns:o="urn:schemas-microsoft-com:office:office" xmlns:r="http://schemas.openxmlformats.org/officeDocument/2006/relationships" xmlns:m="http://schemas.openxmlformats.org/officeDocument/2006/math" xmlns:v="urn:schemas-microsoft-com:vml" xmlns:wp14="http://schemas.microsoft.com/office/word/2010/wordprocessingDrawing" xmlns:wp="http://schemas.openxmlformats.org/drawingml/2006/wordprocessingDrawing" xmlns:w10="urn:schemas-microsoft-com:office:word" xmlns:w="http://schemas.openxmlformats.org/wordprocessingml/2006/main" xmlns:w14="http://schemas.microsoft.com/office/word/2010/wordml" xmlns:w15="http://schemas.microsoft.com/office/word/2012/wordml" xmlns:w16cex="http://schemas.microsoft.com/office/word/2018/wordml/cex" xmlns:w16cid="http://schemas.microsoft.com/office/word/2016/wordml/cid" xmlns:w16="http://schemas.microsoft.com/office/word/2018/wordml" xmlns:w16sdtdh="http://schemas.microsoft.com/office/word/2020/wordml/sdtdatahash" xmlns:w16se="http://schemas.microsoft.com/office/word/2015/wordml/symex" xmlns:wpg="http://schemas.microsoft.com/office/word/2010/wordprocessingGroup" xmlns:wpi="http://schemas.microsoft.com/office/word/2010/wordprocessingInk" xmlns:wne="http://schemas.microsoft.com/office/word/2006/wordml" xmlns:wps="http://schemas.microsoft.com/office/word/2010/wordprocessingShape" mc:Ignorable="w14 w15 w16se w16cid w16 w16cex w16sdtdh wp14">
+<w:numbering xmlns:wpc="http://schemas.microsoft.com/office/word/2010/wordprocessingCanvas" xmlns:cx="http://schemas.microsoft.com/office/drawing/2014/chartex" xmlns:cx1="http://schemas.microsoft.com/office/drawing/2015/9/8/chartex" xmlns:cx2="http://schemas.microsoft.com/office/drawing/2015/10/21/chartex" xmlns:cx3="http://schemas.microsoft.com/office/drawing/2016/5/9/chartex" xmlns:cx4="http://schemas.microsoft.com/office/drawing/2016/5/10/chartex" xmlns:cx5="http://schemas.microsoft.com/office/drawing/2016/5/11/chartex" xmlns:cx6="http://schemas.microsoft.com/office/drawing/2016/5/12/chartex" xmlns:cx7="http://schemas.microsoft.com/office/drawing/2016/5/13/chartex" xmlns:cx8="http://schemas.microsoft.com/office/drawing/2016/5/14/chartex" xmlns:mc="http://schemas.openxmlformats.org/markup-compatibility/2006" xmlns:aink="http://schemas.microsoft.com/office/drawing/2016/ink" xmlns:am3d="http://schemas.microsoft.com/office/drawing/2017/model3d" xmlns:o="urn:schemas-microsoft-com:office:office" xmlns:r="http://schemas.openxmlformats.org/officeDocument/2006/relationships" xmlns:m="http://schemas.openxmlformats.org/officeDocument/2006/math" xmlns:v="urn:schemas-microsoft-com:vml" xmlns:wp14="http://schemas.microsoft.com/office/word/2010/wordprocessingDrawing" xmlns:wp="http://schemas.openxmlformats.org/drawingml/2006/wordprocessingDrawing" xmlns:w10="urn:schemas-microsoft-com:office:word" xmlns:w="http://schemas.openxmlformats.org/wordprocessingml/2006/main" xmlns:w14="http://schemas.microsoft.com/office/word/2010/wordml" xmlns:w15="http://schemas.microsoft.com/office/word/2012/wordml" xmlns:w16cex="http://schemas.microsoft.com/office/word/2018/wordml/cex" xmlns:w16cid="http://schemas.microsoft.com/office/word/2016/wordml/cid" xmlns:w16="http://schemas.microsoft.com/office/word/2018/wordml" xmlns:w16se="http://schemas.microsoft.com/office/word/2015/wordml/symex" xmlns:wpg="http://schemas.microsoft.com/office/word/2010/wordprocessingGroup" xmlns:wpi="http://schemas.microsoft.com/office/word/2010/wordprocessingInk" xmlns:wne="http://schemas.microsoft.com/office/word/2006/wordml" xmlns:wps="http://schemas.microsoft.com/office/word/2010/wordprocessingShape" mc:Ignorable="w14 w15 w16se w16cid w16 w16cex wp14">
   <w:abstractNum w:abstractNumId="0" w15:restartNumberingAfterBreak="0">
     <w:nsid w:val="212A7374"/>
     <w:multiLevelType w:val="hybridMultilevel"/>
@@ -27110,7 +26608,7 @@
 </file>
 
 <file path=word/styles.xml><?xml version="1.0" encoding="utf-8"?>
-<w:styles xmlns:mc="http://schemas.openxmlformats.org/markup-compatibility/2006" xmlns:r="http://schemas.openxmlformats.org/officeDocument/2006/relationships" xmlns:w="http://schemas.openxmlformats.org/wordprocessingml/2006/main" xmlns:w14="http://schemas.microsoft.com/office/word/2010/wordml" xmlns:w15="http://schemas.microsoft.com/office/word/2012/wordml" xmlns:w16cex="http://schemas.microsoft.com/office/word/2018/wordml/cex" xmlns:w16cid="http://schemas.microsoft.com/office/word/2016/wordml/cid" xmlns:w16="http://schemas.microsoft.com/office/word/2018/wordml" xmlns:w16sdtdh="http://schemas.microsoft.com/office/word/2020/wordml/sdtdatahash" xmlns:w16se="http://schemas.microsoft.com/office/word/2015/wordml/symex" mc:Ignorable="w14 w15 w16se w16cid w16 w16cex w16sdtdh">
+<w:styles xmlns:mc="http://schemas.openxmlformats.org/markup-compatibility/2006" xmlns:r="http://schemas.openxmlformats.org/officeDocument/2006/relationships" xmlns:w="http://schemas.openxmlformats.org/wordprocessingml/2006/main" xmlns:w14="http://schemas.microsoft.com/office/word/2010/wordml" xmlns:w15="http://schemas.microsoft.com/office/word/2012/wordml" xmlns:w16cex="http://schemas.microsoft.com/office/word/2018/wordml/cex" xmlns:w16cid="http://schemas.microsoft.com/office/word/2016/wordml/cid" xmlns:w16="http://schemas.microsoft.com/office/word/2018/wordml" xmlns:w16se="http://schemas.microsoft.com/office/word/2015/wordml/symex" mc:Ignorable="w14 w15 w16se w16cid w16 w16cex">
   <w:docDefaults>
     <w:rPrDefault>
       <w:rPr>

</xml_diff>